<commit_message>
fixed reset bug - now doesn't reset inputs
</commit_message>
<xml_diff>
--- a/doc/TONE_doku.docx
+++ b/doc/TONE_doku.docx
@@ -15963,10 +15963,28 @@
               <w:spacing w:line="240" w:lineRule="auto"/>
             </w:pPr>
             <w:r>
-              <w:t xml:space="preserve">Soll </w:t>
+              <w:t xml:space="preserve">Die Verwendung </w:t>
+            </w:r>
+            <w:r>
+              <w:t>dieser Funktion wird vom gewünschten Speichervermögen des Netzwerks bestimmt.</w:t>
+            </w:r>
+            <w:r>
+              <w:t xml:space="preserve"> </w:t>
+            </w:r>
+            <w:r>
+              <w:t>Ist die Aufgabe rein</w:t>
+            </w:r>
+            <w:r>
+              <w:t xml:space="preserve"> </w:t>
             </w:r>
             <w:r>
               <w:t>kombinatorisch</w:t>
+            </w:r>
+            <w:r>
+              <w:t xml:space="preserve">, also ausschließlich </w:t>
+            </w:r>
+            <w:r>
+              <w:t xml:space="preserve">von den Eingängen und nicht von inneren Zuständen abhängig, so muss </w:t>
             </w:r>
             <w:bookmarkStart w:id="25" w:name="_GoBack"/>
             <w:bookmarkEnd w:id="25"/>
@@ -22832,7 +22850,7 @@
 </file>
 
 <file path=customXml/itemProps1.xml><?xml version="1.0" encoding="utf-8"?>
-<ds:datastoreItem xmlns:ds="http://schemas.openxmlformats.org/officeDocument/2006/customXml" ds:itemID="{6880884B-DAB3-4610-9AC2-23574B0F0205}">
+<ds:datastoreItem xmlns:ds="http://schemas.openxmlformats.org/officeDocument/2006/customXml" ds:itemID="{8120B49C-DC26-4455-8056-7BFB7A00F5CF}">
   <ds:schemaRefs>
     <ds:schemaRef ds:uri="http://schemas.openxmlformats.org/officeDocument/2006/bibliography"/>
   </ds:schemaRefs>

</xml_diff>